<commit_message>
Updated Iteration 2/3 sample sprints to reflect new deadlines
</commit_message>
<xml_diff>
--- a/sample-weekly-sprints/sample-weekly-sprints-iteration2-3.docx
+++ b/sample-weekly-sprints/sample-weekly-sprints-iteration2-3.docx
@@ -544,7 +544,13 @@
         <w:jc w:val="both"/>
       </w:pPr>
       <w:r>
-        <w:t>Population of N relationship and with-clause information</w:t>
+        <w:t>Population of N</w:t>
+      </w:r>
+      <w:r>
+        <w:t>/N*</w:t>
+      </w:r>
+      <w:r>
+        <w:t xml:space="preserve"> relationship and with-clause information</w:t>
       </w:r>
     </w:p>
     <w:p>
@@ -573,7 +579,13 @@
         <w:jc w:val="both"/>
       </w:pPr>
       <w:r>
-        <w:t>Evaluation of queries with multiple clauses, focusing on N relationship, with-clauses</w:t>
+        <w:t>Evaluation of queries with multiple clauses, focusing on N</w:t>
+      </w:r>
+      <w:r>
+        <w:t>/N*</w:t>
+      </w:r>
+      <w:r>
+        <w:t xml:space="preserve"> relationship, with-clauses</w:t>
       </w:r>
       <w:r>
         <w:t xml:space="preserve">, </w:t>
@@ -624,7 +636,7 @@
         <w:t>SP</w:t>
       </w:r>
       <w:r>
-        <w:t>/QP] Help out with test cases, or N*/A/A* generation, or optimisation</w:t>
+        <w:t>/QP] Help out with test cases, or A/A* generation, or optimisation</w:t>
       </w:r>
     </w:p>
     <w:p>
@@ -697,7 +709,13 @@
         <w:jc w:val="both"/>
       </w:pPr>
       <w:r>
-        <w:t>Population of N*/A relationship</w:t>
+        <w:t>Population of A</w:t>
+      </w:r>
+      <w:r>
+        <w:t>/A*</w:t>
+      </w:r>
+      <w:r>
+        <w:t xml:space="preserve"> relationship</w:t>
       </w:r>
     </w:p>
     <w:p>
@@ -723,7 +741,13 @@
         <w:jc w:val="both"/>
       </w:pPr>
       <w:r>
-        <w:t>Evaluation of queries with multiple clauses, focusing on N*/A relationship, tuple</w:t>
+        <w:t>Evaluation of queries with multiple clauses, focusing on A</w:t>
+      </w:r>
+      <w:r>
+        <w:t>/A*</w:t>
+      </w:r>
+      <w:r>
+        <w:t xml:space="preserve"> relationship, tuple</w:t>
       </w:r>
       <w:r>
         <w:t>, synonym attributes</w:t>
@@ -819,7 +843,13 @@
         <w:jc w:val="both"/>
       </w:pPr>
       <w:r>
-        <w:t>Population of A* relationship</w:t>
+        <w:t xml:space="preserve">Population of </w:t>
+      </w:r>
+      <w:r>
+        <w:t>NB/NB*</w:t>
+      </w:r>
+      <w:r>
+        <w:t xml:space="preserve"> relationship</w:t>
       </w:r>
     </w:p>
     <w:p>
@@ -845,7 +875,13 @@
         <w:jc w:val="both"/>
       </w:pPr>
       <w:r>
-        <w:t>Evaluation of queries with optimisation, focusing on A* correctness and finding out which optimisation strategy works best</w:t>
+        <w:t xml:space="preserve">Evaluation of queries with optimisation, focusing on </w:t>
+      </w:r>
+      <w:r>
+        <w:t xml:space="preserve">base </w:t>
+      </w:r>
+      <w:r>
+        <w:t>correctness and finding out which optimisation strategy works best</w:t>
       </w:r>
     </w:p>
     <w:p/>
@@ -935,7 +971,19 @@
         <w:jc w:val="both"/>
       </w:pPr>
       <w:r>
-        <w:t>Population of NB/NB* relationship extension</w:t>
+        <w:t xml:space="preserve">Population of </w:t>
+      </w:r>
+      <w:r>
+        <w:t>A</w:t>
+      </w:r>
+      <w:r>
+        <w:t>B/</w:t>
+      </w:r>
+      <w:r>
+        <w:t>A</w:t>
+      </w:r>
+      <w:r>
+        <w:t>B* relationship extension</w:t>
       </w:r>
     </w:p>
     <w:p>
@@ -989,92 +1037,6 @@
       </w:pPr>
       <w:r>
         <w:t>[G] Conduct presentation rehearsal after code + report submission</w:t>
-      </w:r>
-    </w:p>
-    <w:p>
-      <w:pPr>
-        <w:jc w:val="both"/>
-        <w:rPr>
-          <w:b/>
-          <w:bCs/>
-        </w:rPr>
-      </w:pPr>
-      <w:r>
-        <w:rPr>
-          <w:b/>
-          <w:bCs/>
-        </w:rPr>
-        <w:t xml:space="preserve">Features to be implemented </w:t>
-      </w:r>
-      <w:r>
-        <w:rPr>
-          <w:b/>
-          <w:bCs/>
-        </w:rPr>
-        <w:t xml:space="preserve">and </w:t>
-      </w:r>
-      <w:r>
-        <w:rPr>
-          <w:b/>
-          <w:bCs/>
-          <w:u w:val="single"/>
-        </w:rPr>
-        <w:t>well-tested</w:t>
-      </w:r>
-      <w:r>
-        <w:rPr>
-          <w:b/>
-          <w:bCs/>
-          <w:u w:val="single"/>
-        </w:rPr>
-        <w:t xml:space="preserve"> with Unit/Integration/System Tests</w:t>
-      </w:r>
-      <w:r>
-        <w:rPr>
-          <w:b/>
-          <w:bCs/>
-        </w:rPr>
-        <w:t xml:space="preserve"> </w:t>
-      </w:r>
-      <w:r>
-        <w:rPr>
-          <w:b/>
-          <w:bCs/>
-        </w:rPr>
-        <w:t xml:space="preserve">by Week </w:t>
-      </w:r>
-      <w:r>
-        <w:rPr>
-          <w:b/>
-          <w:bCs/>
-        </w:rPr>
-        <w:t>13:</w:t>
-      </w:r>
-    </w:p>
-    <w:p>
-      <w:pPr>
-        <w:pStyle w:val="ListParagraph"/>
-        <w:numPr>
-          <w:ilvl w:val="0"/>
-          <w:numId w:val="12"/>
-        </w:numPr>
-        <w:jc w:val="both"/>
-      </w:pPr>
-      <w:r>
-        <w:t>Population of AB/AB* relationship extension</w:t>
-      </w:r>
-    </w:p>
-    <w:p>
-      <w:pPr>
-        <w:pStyle w:val="ListParagraph"/>
-        <w:numPr>
-          <w:ilvl w:val="0"/>
-          <w:numId w:val="12"/>
-        </w:numPr>
-        <w:jc w:val="both"/>
-      </w:pPr>
-      <w:r>
-        <w:t>Evaluation of queries with optimisation, focusing on extension correctness</w:t>
       </w:r>
     </w:p>
     <w:sectPr>
@@ -3001,21 +2963,6 @@
 </file>
 
 <file path=customXml/item1.xml><?xml version="1.0" encoding="utf-8"?>
-<p:properties xmlns:p="http://schemas.microsoft.com/office/2006/metadata/properties" xmlns:xsi="http://www.w3.org/2001/XMLSchema-instance" xmlns:pc="http://schemas.microsoft.com/office/infopath/2007/PartnerControls">
-  <documentManagement/>
-</p:properties>
-</file>
-
-<file path=customXml/item2.xml><?xml version="1.0" encoding="utf-8"?>
-<?mso-contentType ?>
-<FormTemplates xmlns="http://schemas.microsoft.com/sharepoint/v3/contenttype/forms">
-  <Display>DocumentLibraryForm</Display>
-  <Edit>DocumentLibraryForm</Edit>
-  <New>DocumentLibraryForm</New>
-</FormTemplates>
-</file>
-
-<file path=customXml/item3.xml><?xml version="1.0" encoding="utf-8"?>
 <ct:contentTypeSchema xmlns:ct="http://schemas.microsoft.com/office/2006/metadata/contentType" xmlns:ma="http://schemas.microsoft.com/office/2006/metadata/properties/metaAttributes" ct:_="" ma:_="" ma:contentTypeName="Document" ma:contentTypeID="0x01010021F2204CDFDAF64A8C8D477B56206637" ma:contentTypeVersion="6" ma:contentTypeDescription="Create a new document." ma:contentTypeScope="" ma:versionID="f71449643bbed24b88899965caec0174">
   <xsd:schema xmlns:xsd="http://www.w3.org/2001/XMLSchema" xmlns:xs="http://www.w3.org/2001/XMLSchema" xmlns:p="http://schemas.microsoft.com/office/2006/metadata/properties" xmlns:ns2="c9b2d5d6-b1a1-4455-9cfc-a85ca9e3c0e8" targetNamespace="http://schemas.microsoft.com/office/2006/metadata/properties" ma:root="true" ma:fieldsID="a04951a73f9956a5485858b1c00f2453" ns2:_="">
     <xsd:import namespace="c9b2d5d6-b1a1-4455-9cfc-a85ca9e3c0e8"/>
@@ -3173,24 +3120,22 @@
 </ct:contentTypeSchema>
 </file>
 
-<file path=customXml/itemProps1.xml><?xml version="1.0" encoding="utf-8"?>
-<ds:datastoreItem xmlns:ds="http://schemas.openxmlformats.org/officeDocument/2006/customXml" ds:itemID="{847B8E90-5A83-4C37-821B-B26C4815ED39}">
-  <ds:schemaRefs>
-    <ds:schemaRef ds:uri="http://schemas.microsoft.com/office/2006/metadata/properties"/>
-    <ds:schemaRef ds:uri="http://schemas.microsoft.com/office/infopath/2007/PartnerControls"/>
-  </ds:schemaRefs>
-</ds:datastoreItem>
+<file path=customXml/item2.xml><?xml version="1.0" encoding="utf-8"?>
+<?mso-contentType ?>
+<FormTemplates xmlns="http://schemas.microsoft.com/sharepoint/v3/contenttype/forms">
+  <Display>DocumentLibraryForm</Display>
+  <Edit>DocumentLibraryForm</Edit>
+  <New>DocumentLibraryForm</New>
+</FormTemplates>
 </file>
 
-<file path=customXml/itemProps2.xml><?xml version="1.0" encoding="utf-8"?>
-<ds:datastoreItem xmlns:ds="http://schemas.openxmlformats.org/officeDocument/2006/customXml" ds:itemID="{E6CF26D8-7F1F-4DD6-AA97-65663B5B75D5}">
-  <ds:schemaRefs>
-    <ds:schemaRef ds:uri="http://schemas.microsoft.com/sharepoint/v3/contenttype/forms"/>
-  </ds:schemaRefs>
-</ds:datastoreItem>
+<file path=customXml/item3.xml><?xml version="1.0" encoding="utf-8"?>
+<p:properties xmlns:p="http://schemas.microsoft.com/office/2006/metadata/properties" xmlns:xsi="http://www.w3.org/2001/XMLSchema-instance" xmlns:pc="http://schemas.microsoft.com/office/infopath/2007/PartnerControls">
+  <documentManagement/>
+</p:properties>
 </file>
 
-<file path=customXml/itemProps3.xml><?xml version="1.0" encoding="utf-8"?>
+<file path=customXml/itemProps1.xml><?xml version="1.0" encoding="utf-8"?>
 <ds:datastoreItem xmlns:ds="http://schemas.openxmlformats.org/officeDocument/2006/customXml" ds:itemID="{63B16229-43EC-40BC-BF02-56C37FD2EFED}">
   <ds:schemaRefs>
     <ds:schemaRef ds:uri="http://schemas.microsoft.com/office/2006/metadata/contentType"/>
@@ -3206,4 +3151,21 @@
     <ds:schemaRef ds:uri="http://schemas.microsoft.com/internal/obd"/>
   </ds:schemaRefs>
 </ds:datastoreItem>
+</file>
+
+<file path=customXml/itemProps2.xml><?xml version="1.0" encoding="utf-8"?>
+<ds:datastoreItem xmlns:ds="http://schemas.openxmlformats.org/officeDocument/2006/customXml" ds:itemID="{E6CF26D8-7F1F-4DD6-AA97-65663B5B75D5}">
+  <ds:schemaRefs>
+    <ds:schemaRef ds:uri="http://schemas.microsoft.com/sharepoint/v3/contenttype/forms"/>
+  </ds:schemaRefs>
+</ds:datastoreItem>
+</file>
+
+<file path=customXml/itemProps3.xml><?xml version="1.0" encoding="utf-8"?>
+<ds:datastoreItem xmlns:ds="http://schemas.openxmlformats.org/officeDocument/2006/customXml" ds:itemID="{847B8E90-5A83-4C37-821B-B26C4815ED39}">
+  <ds:schemaRefs>
+    <ds:schemaRef ds:uri="http://schemas.microsoft.com/office/2006/metadata/properties"/>
+    <ds:schemaRef ds:uri="http://schemas.microsoft.com/office/infopath/2007/PartnerControls"/>
+  </ds:schemaRefs>
+</ds:datastoreItem>
 </file>
</xml_diff>